<commit_message>
Change the key to robert.
</commit_message>
<xml_diff>
--- a/athena-doc/Restful服务框架(Athena) - CI集成 - 一键打包配置向导.docx
+++ b/athena-doc/Restful服务框架(Athena) - CI集成 - 一键打包配置向导.docx
@@ -81,26 +81,6 @@
         </w:rPr>
         <w:t>: 2015.05.08</w:t>
       </w:r>
-    </w:p>
-    <w:p>
-      <w:pPr>
-        <w:jc w:val="center"/>
-        <w:rPr>
-          <w:szCs w:val="21"/>
-        </w:rPr>
-      </w:pPr>
-      <w:r>
-        <w:rPr>
-          <w:rFonts w:hint="eastAsia"/>
-          <w:szCs w:val="21"/>
-        </w:rPr>
-        <w:t>CTX: liyanpeng5</w:t>
-      </w:r>
-    </w:p>
-    <w:p>
-      <w:pPr>
-        <w:jc w:val="center"/>
-      </w:pPr>
     </w:p>
     <w:p>
       <w:pPr>
@@ -594,165 +574,43 @@
       </w:hyperlink>
     </w:p>
     <w:p>
-      <w:pPr>
-        <w:rPr>
-          <w:rFonts w:hint="eastAsia"/>
-        </w:rPr>
-      </w:pPr>
       <w:r>
         <w:fldChar w:fldCharType="end"/>
       </w:r>
     </w:p>
-    <w:p>
-      <w:pPr>
-        <w:rPr>
-          <w:rFonts w:hint="eastAsia"/>
-        </w:rPr>
-      </w:pPr>
-    </w:p>
-    <w:p>
-      <w:pPr>
-        <w:rPr>
-          <w:rFonts w:hint="eastAsia"/>
-        </w:rPr>
-      </w:pPr>
-    </w:p>
-    <w:p>
-      <w:pPr>
-        <w:rPr>
-          <w:rFonts w:hint="eastAsia"/>
-        </w:rPr>
-      </w:pPr>
-    </w:p>
-    <w:p>
-      <w:pPr>
-        <w:rPr>
-          <w:rFonts w:hint="eastAsia"/>
-        </w:rPr>
-      </w:pPr>
-    </w:p>
-    <w:p>
-      <w:pPr>
-        <w:rPr>
-          <w:rFonts w:hint="eastAsia"/>
-        </w:rPr>
-      </w:pPr>
-    </w:p>
-    <w:p>
-      <w:pPr>
-        <w:rPr>
-          <w:rFonts w:hint="eastAsia"/>
-        </w:rPr>
-      </w:pPr>
-    </w:p>
-    <w:p>
-      <w:pPr>
-        <w:rPr>
-          <w:rFonts w:hint="eastAsia"/>
-        </w:rPr>
-      </w:pPr>
-    </w:p>
-    <w:p>
-      <w:pPr>
-        <w:rPr>
-          <w:rFonts w:hint="eastAsia"/>
-        </w:rPr>
-      </w:pPr>
-    </w:p>
-    <w:p>
-      <w:pPr>
-        <w:rPr>
-          <w:rFonts w:hint="eastAsia"/>
-        </w:rPr>
-      </w:pPr>
-    </w:p>
-    <w:p>
-      <w:pPr>
-        <w:rPr>
-          <w:rFonts w:hint="eastAsia"/>
-        </w:rPr>
-      </w:pPr>
-    </w:p>
-    <w:p>
-      <w:pPr>
-        <w:rPr>
-          <w:rFonts w:hint="eastAsia"/>
-        </w:rPr>
-      </w:pPr>
-    </w:p>
-    <w:p>
-      <w:pPr>
-        <w:rPr>
-          <w:rFonts w:hint="eastAsia"/>
-        </w:rPr>
-      </w:pPr>
-    </w:p>
-    <w:p>
-      <w:pPr>
-        <w:rPr>
-          <w:rFonts w:hint="eastAsia"/>
-        </w:rPr>
-      </w:pPr>
-    </w:p>
-    <w:p>
-      <w:pPr>
-        <w:rPr>
-          <w:rFonts w:hint="eastAsia"/>
-        </w:rPr>
-      </w:pPr>
-    </w:p>
-    <w:p>
-      <w:pPr>
-        <w:rPr>
-          <w:rFonts w:hint="eastAsia"/>
-        </w:rPr>
-      </w:pPr>
-    </w:p>
-    <w:p>
-      <w:pPr>
-        <w:rPr>
-          <w:rFonts w:hint="eastAsia"/>
-        </w:rPr>
-      </w:pPr>
-    </w:p>
-    <w:p>
-      <w:pPr>
-        <w:rPr>
-          <w:rFonts w:hint="eastAsia"/>
-        </w:rPr>
-      </w:pPr>
-    </w:p>
-    <w:p>
-      <w:pPr>
-        <w:rPr>
-          <w:rFonts w:hint="eastAsia"/>
-        </w:rPr>
-      </w:pPr>
-    </w:p>
     <w:p/>
+    <w:p/>
+    <w:p/>
+    <w:p/>
+    <w:p/>
+    <w:p/>
+    <w:p/>
+    <w:p/>
+    <w:p/>
+    <w:p/>
+    <w:p/>
+    <w:p/>
+    <w:p/>
+    <w:p/>
+    <w:p/>
+    <w:p/>
+    <w:p/>
+    <w:p/>
+    <w:p/>
     <w:p>
       <w:pPr>
         <w:pStyle w:val="1"/>
-        <w:rPr>
-          <w:rFonts w:hint="eastAsia"/>
-        </w:rPr>
       </w:pPr>
       <w:bookmarkStart w:id="2" w:name="_Toc418928807"/>
       <w:r>
         <w:rPr>
           <w:rFonts w:hint="eastAsia"/>
         </w:rPr>
-        <w:lastRenderedPageBreak/>
         <w:t>引言</w:t>
       </w:r>
       <w:bookmarkEnd w:id="2"/>
     </w:p>
     <w:p>
-      <w:pPr>
-        <w:rPr>
-          <w:rFonts w:hint="eastAsia"/>
-        </w:rPr>
-      </w:pPr>
       <w:r>
         <w:rPr>
           <w:rFonts w:hint="eastAsia"/>
@@ -864,19 +722,8 @@
         <w:t>。</w:t>
       </w:r>
     </w:p>
-    <w:p>
-      <w:pPr>
-        <w:rPr>
-          <w:rFonts w:hint="eastAsia"/>
-        </w:rPr>
-      </w:pPr>
-    </w:p>
-    <w:p>
-      <w:pPr>
-        <w:rPr>
-          <w:rFonts w:hint="eastAsia"/>
-        </w:rPr>
-      </w:pPr>
+    <w:p/>
+    <w:p>
       <w:r>
         <w:rPr>
           <w:rFonts w:hint="eastAsia"/>
@@ -1052,9 +899,6 @@
     <w:p>
       <w:pPr>
         <w:pStyle w:val="1"/>
-        <w:rPr>
-          <w:rFonts w:hint="eastAsia"/>
-        </w:rPr>
       </w:pPr>
       <w:bookmarkStart w:id="3" w:name="_Toc418928808"/>
       <w:r>
@@ -1066,11 +910,6 @@
       <w:bookmarkEnd w:id="3"/>
     </w:p>
     <w:p>
-      <w:pPr>
-        <w:rPr>
-          <w:rFonts w:hint="eastAsia"/>
-        </w:rPr>
-      </w:pPr>
       <w:r>
         <w:rPr>
           <w:rFonts w:hint="eastAsia"/>
@@ -1168,19 +1007,8 @@
         <w:t>：</w:t>
       </w:r>
     </w:p>
-    <w:p>
-      <w:pPr>
-        <w:rPr>
-          <w:rFonts w:hint="eastAsia"/>
-        </w:rPr>
-      </w:pPr>
-    </w:p>
-    <w:p>
-      <w:pPr>
-        <w:rPr>
-          <w:rFonts w:hint="eastAsia"/>
-        </w:rPr>
-      </w:pPr>
+    <w:p/>
+    <w:p>
       <w:r>
         <w:rPr>
           <w:rFonts w:hint="eastAsia"/>
@@ -1192,16 +1020,37 @@
           <w:rPr>
             <w:rStyle w:val="a7"/>
           </w:rPr>
-          <w:t>http://10.77.144.192:11824/develop/athena-rest-build.git</w:t>
+          <w:t>http://</w:t>
+        </w:r>
+        <w:r>
+          <w:rPr>
+            <w:rStyle w:val="a7"/>
+            <w:rFonts w:hint="eastAsia"/>
+          </w:rPr>
+          <w:t>ip</w:t>
+        </w:r>
+        <w:r>
+          <w:rPr>
+            <w:rStyle w:val="a7"/>
+          </w:rPr>
+          <w:t>:</w:t>
+        </w:r>
+        <w:r>
+          <w:rPr>
+            <w:rStyle w:val="a7"/>
+            <w:rFonts w:hint="eastAsia"/>
+          </w:rPr>
+          <w:t>port</w:t>
+        </w:r>
+        <w:r>
+          <w:rPr>
+            <w:rStyle w:val="a7"/>
+          </w:rPr>
+          <w:t>/develop/athena-rest-build.git</w:t>
         </w:r>
       </w:hyperlink>
     </w:p>
     <w:p>
-      <w:pPr>
-        <w:rPr>
-          <w:rFonts w:hint="eastAsia"/>
-        </w:rPr>
-      </w:pPr>
       <w:r>
         <w:rPr>
           <w:rFonts w:hint="eastAsia"/>
@@ -1224,9 +1073,6 @@
     <w:p>
       <w:pPr>
         <w:pStyle w:val="1"/>
-        <w:rPr>
-          <w:rFonts w:hint="eastAsia"/>
-        </w:rPr>
       </w:pPr>
       <w:bookmarkStart w:id="4" w:name="_Toc418928809"/>
       <w:r>
@@ -1238,11 +1084,6 @@
       <w:bookmarkEnd w:id="4"/>
     </w:p>
     <w:p>
-      <w:pPr>
-        <w:rPr>
-          <w:rFonts w:hint="eastAsia"/>
-        </w:rPr>
-      </w:pPr>
       <w:r>
         <w:rPr>
           <w:rFonts w:hint="eastAsia"/>
@@ -1280,19 +1121,8 @@
         <w:t>：</w:t>
       </w:r>
     </w:p>
-    <w:p>
-      <w:pPr>
-        <w:rPr>
-          <w:rFonts w:hint="eastAsia"/>
-        </w:rPr>
-      </w:pPr>
-    </w:p>
-    <w:p>
-      <w:pPr>
-        <w:rPr>
-          <w:rFonts w:hint="eastAsia"/>
-        </w:rPr>
-      </w:pPr>
+    <w:p/>
+    <w:p>
       <w:r>
         <w:rPr>
           <w:rFonts w:hint="eastAsia"/>
@@ -1345,13 +1175,7 @@
         </w:drawing>
       </w:r>
     </w:p>
-    <w:p>
-      <w:pPr>
-        <w:rPr>
-          <w:rFonts w:hint="eastAsia"/>
-        </w:rPr>
-      </w:pPr>
-    </w:p>
+    <w:p/>
     <w:p>
       <w:pPr>
         <w:pStyle w:val="a5"/>
@@ -1360,9 +1184,6 @@
           <w:numId w:val="6"/>
         </w:numPr>
         <w:ind w:firstLineChars="0"/>
-        <w:rPr>
-          <w:rFonts w:hint="eastAsia"/>
-        </w:rPr>
       </w:pPr>
       <w:r>
         <w:rPr>
@@ -1375,24 +1196,17 @@
       <w:pPr>
         <w:pStyle w:val="a5"/>
         <w:ind w:left="360" w:firstLineChars="0" w:firstLine="0"/>
-        <w:rPr>
-          <w:rFonts w:hint="eastAsia"/>
-        </w:rPr>
       </w:pPr>
     </w:p>
     <w:p>
       <w:pPr>
         <w:pStyle w:val="a5"/>
         <w:ind w:left="360" w:firstLineChars="0" w:firstLine="0"/>
-        <w:rPr>
-          <w:rFonts w:hint="eastAsia"/>
-        </w:rPr>
-      </w:pPr>
-      <w:r>
-        <w:rPr>
-          <w:rFonts w:hint="eastAsia"/>
-        </w:rPr>
-        <w:lastRenderedPageBreak/>
+      </w:pPr>
+      <w:r>
+        <w:rPr>
+          <w:rFonts w:hint="eastAsia"/>
+        </w:rPr>
         <w:t>这些配置在打包过程中使用，包括：打包使用的临时文件夹，打包使用的</w:t>
       </w:r>
       <w:r>
@@ -1430,18 +1244,12 @@
       <w:pPr>
         <w:pStyle w:val="a5"/>
         <w:ind w:left="360" w:firstLineChars="0" w:firstLine="0"/>
-        <w:rPr>
-          <w:rFonts w:hint="eastAsia"/>
-        </w:rPr>
       </w:pPr>
     </w:p>
     <w:p>
       <w:pPr>
         <w:pStyle w:val="a5"/>
         <w:ind w:left="360" w:firstLineChars="0" w:firstLine="0"/>
-        <w:rPr>
-          <w:rFonts w:hint="eastAsia"/>
-        </w:rPr>
       </w:pPr>
       <w:r>
         <w:rPr>
@@ -1470,23 +1278,18 @@
       <w:pPr>
         <w:pStyle w:val="a5"/>
         <w:ind w:left="360" w:firstLineChars="0" w:firstLine="0"/>
-        <w:rPr>
-          <w:rFonts w:hint="eastAsia"/>
-        </w:rPr>
       </w:pPr>
     </w:p>
     <w:p>
       <w:pPr>
         <w:pStyle w:val="a5"/>
         <w:ind w:left="360" w:firstLineChars="0" w:firstLine="0"/>
-        <w:rPr>
-          <w:rFonts w:hint="eastAsia"/>
-        </w:rPr>
-      </w:pPr>
-      <w:r>
-        <w:rPr>
-          <w:rFonts w:hint="eastAsia"/>
-        </w:rPr>
+      </w:pPr>
+      <w:r>
+        <w:rPr>
+          <w:rFonts w:hint="eastAsia"/>
+        </w:rPr>
+        <w:lastRenderedPageBreak/>
         <w:t>样例</w:t>
       </w:r>
       <w:r>
@@ -1500,9 +1303,6 @@
       <w:pPr>
         <w:pStyle w:val="a5"/>
         <w:ind w:left="360" w:firstLineChars="0" w:firstLine="0"/>
-        <w:rPr>
-          <w:rFonts w:hint="eastAsia"/>
-        </w:rPr>
       </w:pPr>
     </w:p>
     <w:p>
@@ -1581,7 +1381,7 @@
           <w:u w:val="single"/>
           <w:shd w:val="pct15" w:color="auto" w:fill="FFFFFF"/>
         </w:rPr>
-        <w:t>wanda</w:t>
+        <w:t>robert</w:t>
       </w:r>
     </w:p>
     <w:p>
@@ -1589,7 +1389,7 @@
         <w:pStyle w:val="a5"/>
         <w:ind w:left="360" w:firstLineChars="0" w:firstLine="0"/>
         <w:rPr>
-          <w:rFonts w:ascii="Consolas" w:hAnsi="Consolas" w:cs="Consolas" w:hint="eastAsia"/>
+          <w:rFonts w:ascii="Consolas" w:hAnsi="Consolas" w:cs="Consolas"/>
           <w:i/>
           <w:color w:val="000000"/>
           <w:kern w:val="0"/>
@@ -1629,18 +1429,12 @@
       <w:pPr>
         <w:pStyle w:val="a5"/>
         <w:ind w:left="360" w:firstLineChars="0" w:firstLine="0"/>
-        <w:rPr>
-          <w:rFonts w:hint="eastAsia"/>
-        </w:rPr>
       </w:pPr>
     </w:p>
     <w:p>
       <w:pPr>
         <w:pStyle w:val="a5"/>
         <w:ind w:left="360" w:firstLineChars="0" w:firstLine="0"/>
-        <w:rPr>
-          <w:rFonts w:hint="eastAsia"/>
-        </w:rPr>
       </w:pPr>
       <w:r>
         <w:rPr>
@@ -1659,9 +1453,6 @@
       <w:pPr>
         <w:pStyle w:val="a5"/>
         <w:ind w:left="360" w:firstLineChars="0" w:firstLine="0"/>
-        <w:rPr>
-          <w:rFonts w:hint="eastAsia"/>
-        </w:rPr>
       </w:pPr>
     </w:p>
     <w:p>
@@ -1672,9 +1463,6 @@
           <w:numId w:val="6"/>
         </w:numPr>
         <w:ind w:firstLineChars="0"/>
-        <w:rPr>
-          <w:rFonts w:hint="eastAsia"/>
-        </w:rPr>
       </w:pPr>
       <w:r>
         <w:rPr>
@@ -1687,18 +1475,12 @@
       <w:pPr>
         <w:pStyle w:val="a5"/>
         <w:ind w:left="360" w:firstLineChars="0" w:firstLine="0"/>
-        <w:rPr>
-          <w:rFonts w:hint="eastAsia"/>
-        </w:rPr>
       </w:pPr>
     </w:p>
     <w:p>
       <w:pPr>
         <w:pStyle w:val="a5"/>
         <w:ind w:left="360" w:firstLineChars="0" w:firstLine="0"/>
-        <w:rPr>
-          <w:rFonts w:hint="eastAsia"/>
-        </w:rPr>
       </w:pPr>
       <w:r>
         <w:rPr>
@@ -1753,18 +1535,12 @@
       <w:pPr>
         <w:pStyle w:val="a5"/>
         <w:ind w:left="360" w:firstLineChars="0" w:firstLine="0"/>
-        <w:rPr>
-          <w:rFonts w:hint="eastAsia"/>
-        </w:rPr>
       </w:pPr>
     </w:p>
     <w:p>
       <w:pPr>
         <w:pStyle w:val="a5"/>
         <w:ind w:left="360" w:firstLineChars="0" w:firstLine="0"/>
-        <w:rPr>
-          <w:rFonts w:hint="eastAsia"/>
-        </w:rPr>
       </w:pPr>
       <w:r>
         <w:rPr>
@@ -1809,18 +1585,12 @@
       <w:pPr>
         <w:pStyle w:val="a5"/>
         <w:ind w:left="360" w:firstLineChars="0" w:firstLine="0"/>
-        <w:rPr>
-          <w:rFonts w:hint="eastAsia"/>
-        </w:rPr>
       </w:pPr>
     </w:p>
     <w:p>
       <w:pPr>
         <w:pStyle w:val="a5"/>
         <w:ind w:left="360" w:firstLineChars="0" w:firstLine="0"/>
-        <w:rPr>
-          <w:rFonts w:hint="eastAsia"/>
-        </w:rPr>
       </w:pPr>
       <w:r>
         <w:rPr>
@@ -1839,9 +1609,6 @@
       <w:pPr>
         <w:pStyle w:val="a5"/>
         <w:ind w:left="360" w:firstLineChars="0" w:firstLine="0"/>
-        <w:rPr>
-          <w:rFonts w:hint="eastAsia"/>
-        </w:rPr>
       </w:pPr>
     </w:p>
     <w:p>
@@ -2066,7 +1833,6 @@
       <w:pPr>
         <w:ind w:firstLine="420"/>
         <w:rPr>
-          <w:rFonts w:hint="eastAsia"/>
           <w:i/>
           <w:shd w:val="pct15" w:color="auto" w:fill="FFFFFF"/>
         </w:rPr>
@@ -2100,9 +1866,6 @@
       <w:pPr>
         <w:pStyle w:val="a5"/>
         <w:ind w:left="360" w:firstLineChars="0" w:firstLine="0"/>
-        <w:rPr>
-          <w:rFonts w:hint="eastAsia"/>
-        </w:rPr>
       </w:pPr>
     </w:p>
     <w:p>
@@ -2113,9 +1876,6 @@
           <w:numId w:val="6"/>
         </w:numPr>
         <w:ind w:firstLineChars="0"/>
-        <w:rPr>
-          <w:rFonts w:hint="eastAsia"/>
-        </w:rPr>
       </w:pPr>
       <w:r>
         <w:rPr>
@@ -2128,18 +1888,12 @@
       <w:pPr>
         <w:pStyle w:val="a5"/>
         <w:ind w:left="360" w:firstLineChars="0" w:firstLine="0"/>
-        <w:rPr>
-          <w:rFonts w:hint="eastAsia"/>
-        </w:rPr>
       </w:pPr>
     </w:p>
     <w:p>
       <w:pPr>
         <w:pStyle w:val="a5"/>
         <w:ind w:left="360" w:firstLineChars="0" w:firstLine="0"/>
-        <w:rPr>
-          <w:rFonts w:hint="eastAsia"/>
-        </w:rPr>
       </w:pPr>
       <w:r>
         <w:rPr>
@@ -2230,9 +1984,6 @@
       <w:pPr>
         <w:pStyle w:val="a5"/>
         <w:ind w:left="360" w:firstLineChars="0" w:firstLine="0"/>
-        <w:rPr>
-          <w:rFonts w:hint="eastAsia"/>
-        </w:rPr>
       </w:pPr>
     </w:p>
     <w:p>
@@ -2240,9 +1991,6 @@
         <w:pStyle w:val="a5"/>
         <w:ind w:left="360" w:firstLineChars="0" w:firstLine="0"/>
         <w:jc w:val="left"/>
-        <w:rPr>
-          <w:rFonts w:hint="eastAsia"/>
-        </w:rPr>
       </w:pPr>
       <w:r>
         <w:rPr>
@@ -2292,11 +2040,6 @@
       </w:r>
     </w:p>
     <w:p>
-      <w:pPr>
-        <w:rPr>
-          <w:rFonts w:hint="eastAsia"/>
-        </w:rPr>
-      </w:pPr>
       <w:r>
         <w:rPr>
           <w:rFonts w:hint="eastAsia"/>
@@ -2307,9 +2050,6 @@
     <w:p>
       <w:pPr>
         <w:ind w:firstLine="360"/>
-        <w:rPr>
-          <w:rFonts w:hint="eastAsia"/>
-        </w:rPr>
       </w:pPr>
       <w:r>
         <w:rPr>
@@ -2321,9 +2061,6 @@
     <w:p>
       <w:pPr>
         <w:ind w:firstLine="360"/>
-        <w:rPr>
-          <w:rFonts w:hint="eastAsia"/>
-        </w:rPr>
       </w:pPr>
     </w:p>
     <w:p>
@@ -2579,7 +2316,6 @@
           <w:szCs w:val="20"/>
           <w:shd w:val="pct15" w:color="auto" w:fill="FFFFFF"/>
         </w:rPr>
-        <w:lastRenderedPageBreak/>
         <w:t>logistics_jdbc_username=</w:t>
       </w:r>
       <w:r>
@@ -2821,7 +2557,6 @@
       <w:pPr>
         <w:ind w:leftChars="200" w:left="420"/>
         <w:rPr>
-          <w:rFonts w:hint="eastAsia"/>
           <w:i/>
           <w:shd w:val="pct15" w:color="auto" w:fill="FFFFFF"/>
         </w:rPr>
@@ -2852,11 +2587,6 @@
       </w:r>
     </w:p>
     <w:p>
-      <w:pPr>
-        <w:rPr>
-          <w:rFonts w:hint="eastAsia"/>
-        </w:rPr>
-      </w:pPr>
       <w:r>
         <w:rPr>
           <w:rFonts w:hint="eastAsia"/>
@@ -2872,9 +2602,6 @@
           <w:numId w:val="6"/>
         </w:numPr>
         <w:ind w:firstLineChars="0"/>
-        <w:rPr>
-          <w:rFonts w:hint="eastAsia"/>
-        </w:rPr>
       </w:pPr>
       <w:r>
         <w:rPr>
@@ -2952,9 +2679,6 @@
     <w:p>
       <w:pPr>
         <w:pStyle w:val="1"/>
-        <w:rPr>
-          <w:rFonts w:hint="eastAsia"/>
-        </w:rPr>
       </w:pPr>
       <w:bookmarkStart w:id="5" w:name="_Toc418928810"/>
       <w:r>
@@ -2972,11 +2696,6 @@
       <w:bookmarkEnd w:id="5"/>
     </w:p>
     <w:p>
-      <w:pPr>
-        <w:rPr>
-          <w:rFonts w:hint="eastAsia"/>
-        </w:rPr>
-      </w:pPr>
       <w:r>
         <w:rPr>
           <w:rFonts w:hint="eastAsia"/>
@@ -3056,13 +2775,7 @@
         <w:t>一键打包流程。</w:t>
       </w:r>
     </w:p>
-    <w:p>
-      <w:pPr>
-        <w:rPr>
-          <w:rFonts w:hint="eastAsia"/>
-        </w:rPr>
-      </w:pPr>
-    </w:p>
+    <w:p/>
     <w:p>
       <w:pPr>
         <w:pStyle w:val="a5"/>
@@ -3071,9 +2784,6 @@
           <w:numId w:val="7"/>
         </w:numPr>
         <w:ind w:firstLineChars="0"/>
-        <w:rPr>
-          <w:rFonts w:hint="eastAsia"/>
-        </w:rPr>
       </w:pPr>
       <w:r>
         <w:rPr>
@@ -3110,18 +2820,12 @@
       <w:pPr>
         <w:pStyle w:val="a5"/>
         <w:ind w:left="360" w:firstLineChars="0" w:firstLine="0"/>
-        <w:rPr>
-          <w:rFonts w:hint="eastAsia"/>
-        </w:rPr>
       </w:pPr>
     </w:p>
     <w:p>
       <w:pPr>
         <w:pStyle w:val="a5"/>
         <w:ind w:left="360" w:firstLineChars="0" w:firstLine="0"/>
-        <w:rPr>
-          <w:rFonts w:hint="eastAsia"/>
-        </w:rPr>
       </w:pPr>
       <w:r>
         <w:rPr>
@@ -3140,9 +2844,6 @@
       <w:pPr>
         <w:pStyle w:val="a5"/>
         <w:ind w:left="360" w:firstLineChars="0" w:firstLine="0"/>
-        <w:rPr>
-          <w:rFonts w:hint="eastAsia"/>
-        </w:rPr>
       </w:pPr>
     </w:p>
     <w:p>
@@ -3150,7 +2851,6 @@
         <w:pStyle w:val="a5"/>
         <w:ind w:left="360" w:firstLineChars="0" w:firstLine="0"/>
         <w:rPr>
-          <w:rFonts w:hint="eastAsia"/>
           <w:i/>
           <w:u w:val="single"/>
         </w:rPr>
@@ -3238,9 +2938,6 @@
       <w:pPr>
         <w:pStyle w:val="a5"/>
         <w:ind w:left="360" w:firstLineChars="0" w:firstLine="0"/>
-        <w:rPr>
-          <w:rFonts w:hint="eastAsia"/>
-        </w:rPr>
       </w:pPr>
     </w:p>
     <w:p>
@@ -3921,16 +3618,12 @@
       <w:pPr>
         <w:pStyle w:val="a5"/>
         <w:ind w:left="360" w:firstLineChars="0" w:firstLine="0"/>
-        <w:rPr>
-          <w:rFonts w:hint="eastAsia"/>
-        </w:rPr>
       </w:pPr>
       <w:r>
         <w:rPr>
           <w:rFonts w:hint="eastAsia"/>
           <w:noProof/>
         </w:rPr>
-        <w:lastRenderedPageBreak/>
         <w:drawing>
           <wp:inline distT="0" distB="0" distL="0" distR="0">
             <wp:extent cx="5274310" cy="3159720"/>
@@ -3982,9 +3675,6 @@
       <w:pPr>
         <w:pStyle w:val="a5"/>
         <w:ind w:left="360" w:firstLineChars="0" w:firstLine="0"/>
-        <w:rPr>
-          <w:rFonts w:hint="eastAsia"/>
-        </w:rPr>
       </w:pPr>
     </w:p>
     <w:p>
@@ -3995,9 +3685,6 @@
           <w:numId w:val="7"/>
         </w:numPr>
         <w:ind w:firstLineChars="0"/>
-        <w:rPr>
-          <w:rFonts w:hint="eastAsia"/>
-        </w:rPr>
       </w:pPr>
       <w:r>
         <w:rPr>
@@ -4027,12 +3714,6 @@
         <w:rPr>
           <w:rFonts w:hint="eastAsia"/>
         </w:rPr>
-        <w:t>(zhangyiming8)</w:t>
-      </w:r>
-      <w:r>
-        <w:rPr>
-          <w:rFonts w:hint="eastAsia"/>
-        </w:rPr>
         <w:t>配置一键部署流程</w:t>
       </w:r>
       <w:r>
@@ -4045,25 +3726,18 @@
     <w:p>
       <w:pPr>
         <w:pStyle w:val="1"/>
-        <w:rPr>
-          <w:rFonts w:hint="eastAsia"/>
-        </w:rPr>
       </w:pPr>
       <w:bookmarkStart w:id="6" w:name="_Toc418928811"/>
       <w:r>
         <w:rPr>
           <w:rFonts w:hint="eastAsia"/>
         </w:rPr>
+        <w:lastRenderedPageBreak/>
         <w:t>FAQ</w:t>
       </w:r>
       <w:bookmarkEnd w:id="6"/>
     </w:p>
     <w:p>
-      <w:pPr>
-        <w:rPr>
-          <w:rFonts w:hint="eastAsia"/>
-        </w:rPr>
-      </w:pPr>
       <w:r>
         <w:rPr>
           <w:rFonts w:hint="eastAsia"/>

</xml_diff>